<commit_message>
amend the reports and add requirements
</commit_message>
<xml_diff>
--- a/reports/1-idea-report.docx
+++ b/reports/1-idea-report.docx
@@ -3,156 +3,34 @@
 <w:document xmlns:a="http://schemas.openxmlformats.org/drawingml/2006/main" xmlns:c="http://schemas.openxmlformats.org/drawingml/2006/chart" xmlns:co="http://ncloudtech.com" xmlns:m="http://schemas.openxmlformats.org/officeDocument/2006/math" xmlns:mc="http://schemas.openxmlformats.org/markup-compatibility/2006" xmlns:o="urn:schemas-microsoft-com:office:office" xmlns:p="http://schemas.openxmlformats.org/presentationml/2006/main" xmlns:pic="http://schemas.openxmlformats.org/drawingml/2006/picture" xmlns:r="http://schemas.openxmlformats.org/officeDocument/2006/relationships" xmlns:s="http://schemas.openxmlformats.org/officeDocument/2006/sharedTypes" xmlns:sl="http://schemas.openxmlformats.org/schemaLibrary/2006/main" xmlns:v="urn:schemas-microsoft-com:vml" xmlns:w="http://schemas.openxmlformats.org/wordprocessingml/2006/main" xmlns:w14="http://schemas.microsoft.com/office/word/2010/wordml" xmlns:w15="http://schemas.microsoft.com/office/word/2012/wordml" xmlns:wp="http://schemas.openxmlformats.org/drawingml/2006/wordprocessingDrawing" xmlns:wpg="http://schemas.microsoft.com/office/word/2010/wordprocessingGroup" xmlns:wps="http://schemas.microsoft.com/office/word/2010/wordprocessingShape" xmlns:x14="http://schemas.microsoft.com/office/spreadsheetml/2009/9/main" xmlns:xdr="http://schemas.openxmlformats.org/drawingml/2006/spreadsheetDrawing" xmlns:xm="http://schemas.microsoft.com/office/excel/2006/main" mc:Ignorable="co w14 x14 w15">
   <w:body>
     <w:p>
-      <w:r>
-        <w:rPr>
-          <w:rFonts w:ascii="Arial" w:hAnsi="Arial"/>
-          <w:b w:val="0"/>
-          <w:i w:val="0"/>
-          <w:strike w:val="0"/>
-          <w:color w:val="000000"/>
-          <w:sz w:val="22"/>
-        </w:rPr>
-        <w:t>First things first, when I started the assignment I read the</w:t>
-      </w:r>
-      <w:r>
-        <w:rPr>
-          <w:b w:val="1"/>
-        </w:rPr>
-        <w:t xml:space="preserve"> </w:t>
-      </w:r>
-      <w:r>
-        <w:rPr>
-          <w:rFonts w:ascii="Arial" w:hAnsi="Arial"/>
-          <w:b w:val="0"/>
-          <w:i w:val="0"/>
-          <w:strike w:val="0"/>
-          <w:color w:val="1155CC"/>
-          <w:sz w:val="22"/>
-          <w:u w:color="000000" w:val="single"/>
-        </w:rPr>
-        <w:t>paper</w:t>
-      </w:r>
-      <w:r>
-        <w:rPr>
-          <w:b w:val="1"/>
-        </w:rPr>
-        <w:t xml:space="preserve"> </w:t>
-      </w:r>
-      <w:r>
-        <w:rPr>
-          <w:rFonts w:ascii="Arial" w:hAnsi="Arial"/>
-          <w:b w:val="0"/>
-          <w:i w:val="0"/>
-          <w:strike w:val="0"/>
-          <w:color w:val="000000"/>
-          <w:sz w:val="22"/>
-        </w:rPr>
-        <w:t>provided in the task description.</w:t>
-      </w:r>
-    </w:p>
-    <w:p>
-      <w:r>
-        <w:br/>
-      </w:r>
-    </w:p>
-    <w:p>
       <w:pPr>
-        <w:spacing w:after="0" w:before="0"/>
-        <w:ind w:firstLine="0" w:left="0" w:right="0"/>
+        <w:pStyle w:val="Style_1"/>
       </w:pPr>
       <w:r>
-        <w:rPr>
-          <w:rFonts w:ascii="Arial" w:hAnsi="Arial"/>
-          <w:b w:val="0"/>
-          <w:i w:val="0"/>
-          <w:strike w:val="0"/>
-          <w:color w:val="000000"/>
-          <w:sz w:val="22"/>
-        </w:rPr>
-        <w:t>I have observed several things:</w:t>
-      </w:r>
-    </w:p>
+        <w:t>Baseline: Dictionary based</w:t>
+      </w:r>
+    </w:p>
+    <w:p>
+      <w:r>
+        <w:t>The first step I took in this assignment was to read the paper provided in the task description. From this, I learned that I could use the model trained and uploaded by Dale et. al. on their GitHub repository. However, I also discovered that it would be more efficient to use the J-score, as described in the paper, for the final solution instead of the BLEU score, as it does not evaluate style and detoxification.</w:t>
+      </w:r>
+    </w:p>
+    <w:p/>
     <w:p>
       <w:pPr>
-        <w:numPr>
-          <w:numId w:val="1"/>
-        </w:numPr>
-        <w:spacing w:after="0" w:before="0"/>
-        <w:ind w:right="0"/>
-        <w:rPr>
-          <w:rFonts w:ascii="Arial" w:hAnsi="Arial"/>
-          <w:b w:val="0"/>
-          <w:i w:val="0"/>
-          <w:strike w:val="0"/>
-          <w:color w:val="000000"/>
-          <w:sz w:val="22"/>
-        </w:rPr>
+        <w:pStyle w:val="Style_1"/>
       </w:pPr>
       <w:r>
-        <w:rPr>
-          <w:rFonts w:ascii="Arial" w:hAnsi="Arial"/>
-          <w:b w:val="0"/>
-          <w:i w:val="0"/>
-          <w:strike w:val="0"/>
-          <w:color w:val="000000"/>
-          <w:sz w:val="22"/>
-        </w:rPr>
-        <w:t>I can use the model that Dale et. al. have trained and uploaded onto their GitHub repository. </w:t>
-      </w:r>
-    </w:p>
-    <w:p>
-      <w:pPr>
-        <w:numPr>
-          <w:numId w:val="1"/>
-        </w:numPr>
-        <w:spacing w:after="0" w:before="0"/>
-        <w:ind w:right="0"/>
-        <w:rPr>
-          <w:rFonts w:ascii="Arial" w:hAnsi="Arial"/>
-          <w:b w:val="0"/>
-          <w:i w:val="0"/>
-          <w:strike w:val="0"/>
-          <w:color w:val="000000"/>
-          <w:sz w:val="22"/>
-        </w:rPr>
-      </w:pPr>
-      <w:r>
-        <w:rPr>
-          <w:rFonts w:ascii="Arial" w:hAnsi="Arial"/>
-          <w:b w:val="0"/>
-          <w:i w:val="0"/>
-          <w:strike w:val="0"/>
-          <w:color w:val="000000"/>
-          <w:sz w:val="22"/>
-        </w:rPr>
-        <w:t>It is better to use the J-score which is described in the paper for the final solution because BLEU score does not evaluate the style and detoxification.</w:t>
-      </w:r>
-      <w:r>
-        <w:br/>
-      </w:r>
-    </w:p>
-    <w:p>
-      <w:pPr>
-        <w:spacing w:after="0" w:before="0"/>
-        <w:ind w:firstLine="0" w:left="0" w:right="0"/>
-      </w:pPr>
-      <w:r>
-        <w:rPr>
-          <w:rFonts w:ascii="Arial" w:hAnsi="Arial"/>
-          <w:b w:val="0"/>
-          <w:i w:val="0"/>
-          <w:strike w:val="0"/>
-          <w:color w:val="000000"/>
-          <w:sz w:val="22"/>
-        </w:rPr>
-        <w:t>I have created notebook “1.0-data-observation” and tried to preprocess data here. What I did is I transferred functions from one of the labs, and ran them on the dataset. However, I did not take into consideration that I shouldn’t preprocess translation text because it is what the model will generate as output, that is why it is better to leave it “as it is”.</w:t>
-      </w:r>
-    </w:p>
-    <w:p>
-      <w:pPr>
-        <w:spacing w:after="0" w:before="0"/>
-        <w:ind w:firstLine="0" w:left="0" w:right="0"/>
-      </w:pPr>
+        <w:t>Hypothesis 1</w:t>
+      </w:r>
+    </w:p>
+    <w:p>
+      <w:r>
+        <w:t>In order to preprocess the data, I created a notebook called "1.0-data-observation" and used functions from one of the labs to run on the dataset. However, I later realized that I should not preprocess translation text since it is what the model will generate as output. Therefore, it would be better to leave it "as it is".</w:t>
+      </w:r>
+    </w:p>
+    <w:p/>
+    <w:p>
       <w:r>
         <w:rPr>
           <w:rFonts w:ascii="Arial" w:hAnsi="Arial"/>
@@ -190,165 +68,51 @@
         </w:drawing>
       </w:r>
     </w:p>
-    <w:p>
-      <w:r>
-        <w:br/>
-      </w:r>
-    </w:p>
+    <w:p/>
     <w:p>
       <w:pPr>
-        <w:spacing w:after="0" w:before="0"/>
-        <w:ind w:firstLine="0" w:left="0" w:right="0"/>
+        <w:pStyle w:val="Style_1"/>
       </w:pPr>
       <w:r>
-        <w:rPr>
-          <w:rFonts w:ascii="Arial" w:hAnsi="Arial"/>
-          <w:b w:val="0"/>
-          <w:i w:val="0"/>
-          <w:strike w:val="0"/>
-          <w:color w:val="000000"/>
-          <w:sz w:val="22"/>
-        </w:rPr>
-        <w:t>After the initial preprocessing, I have started to incorporate the ParaGeDi model, and I’ve run out of computational power because my laptop doesn’t have a dedicated GPU.</w:t>
-      </w:r>
-    </w:p>
-    <w:p>
-      <w:r>
-        <w:br/>
-      </w:r>
-    </w:p>
+        <w:t>Hypothesis 2</w:t>
+      </w:r>
+    </w:p>
+    <w:p>
+      <w:r>
+        <w:t>As I began incorporating the ParaGeDi model, I encountered a roadblock - my laptop did not have a dedicated GPU, causing me to run out of computational power. This prompted me to move to the Kaggle environment to continue my work.</w:t>
+      </w:r>
+    </w:p>
+    <w:p/>
     <w:p>
       <w:pPr>
-        <w:spacing w:after="0" w:before="0"/>
-        <w:ind w:firstLine="0" w:left="0" w:right="0"/>
+        <w:pStyle w:val="Style_1"/>
       </w:pPr>
       <w:r>
-        <w:rPr>
-          <w:rFonts w:ascii="Arial" w:hAnsi="Arial"/>
-          <w:b w:val="0"/>
-          <w:i w:val="0"/>
-          <w:strike w:val="0"/>
-          <w:color w:val="000000"/>
-          <w:sz w:val="22"/>
-        </w:rPr>
-        <w:t>Later I’ve moved to the Kaggle environment, and have started working there, but I couldn’t make the solution work. Hence, I have decided to use pretrained models from library “Hugging Face” and fine-tune them, on the example of CondBERT in the paper.</w:t>
-      </w:r>
-    </w:p>
-    <w:p>
-      <w:r>
-        <w:br/>
-      </w:r>
-    </w:p>
+        <w:t>Hypothesis 3</w:t>
+      </w:r>
+    </w:p>
+    <w:p>
+      <w:r>
+        <w:t>Despite my efforts, I was unable to make the solution work in Kaggle. As a result, I decided to use pretrained models from the "Hugging Face" library and fine-tune them, specifically using CondBERT as an example from the paper. However, this required me to have access to Hugging Face datasets and tokenizers, leading me to restart my preprocessing stage.</w:t>
+      </w:r>
+    </w:p>
+    <w:p/>
     <w:p>
       <w:pPr>
-        <w:spacing w:after="0" w:before="0"/>
-        <w:ind w:firstLine="0" w:left="0" w:right="0"/>
+        <w:pStyle w:val="Style_1"/>
       </w:pPr>
       <w:r>
-        <w:rPr>
-          <w:rFonts w:ascii="Arial" w:hAnsi="Arial"/>
-          <w:b w:val="0"/>
-          <w:i w:val="0"/>
-          <w:strike w:val="0"/>
-          <w:color w:val="000000"/>
-          <w:sz w:val="22"/>
-        </w:rPr>
-        <w:t>But for that, I would have need Hugging Face datasets and tokenizers that is why I have scratched my preprocessing and started again.</w:t>
-      </w:r>
-    </w:p>
-    <w:p>
-      <w:r>
-        <w:br/>
+        <w:t>Results</w:t>
+      </w:r>
+    </w:p>
+    <w:p>
+      <w:r>
+        <w:t>Overall, my approach using pretrained models from Hugging Face proved to be somewhat mediocre. In addition, it was a challenging process due to the need for specific metric of evaluating the toxicity and quite a lot of computational power. In the end, I was able to fine-tune 3 models and achieve satisfactory results.</w:t>
       </w:r>
     </w:p>
     <w:sectPr/>
   </w:body>
 </w:document>
-</file>
-
-<file path=word/numbering.xml><?xml version="1.0" encoding="utf-8"?>
-<w:numbering xmlns:a="http://schemas.openxmlformats.org/drawingml/2006/main" xmlns:c="http://schemas.openxmlformats.org/drawingml/2006/chart" xmlns:co="http://ncloudtech.com" xmlns:m="http://schemas.openxmlformats.org/officeDocument/2006/math" xmlns:mc="http://schemas.openxmlformats.org/markup-compatibility/2006" xmlns:o="urn:schemas-microsoft-com:office:office" xmlns:p="http://schemas.openxmlformats.org/presentationml/2006/main" xmlns:pic="http://schemas.openxmlformats.org/drawingml/2006/picture" xmlns:r="http://schemas.openxmlformats.org/officeDocument/2006/relationships" xmlns:s="http://schemas.openxmlformats.org/officeDocument/2006/sharedTypes" xmlns:sl="http://schemas.openxmlformats.org/schemaLibrary/2006/main" xmlns:v="urn:schemas-microsoft-com:vml" xmlns:w="http://schemas.openxmlformats.org/wordprocessingml/2006/main" xmlns:w14="http://schemas.microsoft.com/office/word/2010/wordml" xmlns:w15="http://schemas.microsoft.com/office/word/2012/wordml" xmlns:wp="http://schemas.openxmlformats.org/drawingml/2006/wordprocessingDrawing" xmlns:wpg="http://schemas.microsoft.com/office/word/2010/wordprocessingGroup" xmlns:wps="http://schemas.microsoft.com/office/word/2010/wordprocessingShape" xmlns:x14="http://schemas.microsoft.com/office/spreadsheetml/2009/9/main" xmlns:xdr="http://schemas.openxmlformats.org/drawingml/2006/spreadsheetDrawing" xmlns:xm="http://schemas.microsoft.com/office/excel/2006/main" mc:Ignorable="co w14 x14 w15">
-  <w:abstractNum w:abstractNumId="0">
-    <w:lvl w:ilvl="0">
-      <w:start w:val="1"/>
-      <w:numFmt w:val="decimal"/>
-      <w:lvlText w:val="%1."/>
-      <w:pPr>
-        <w:ind w:hanging="360" w:left="720"/>
-      </w:pPr>
-    </w:lvl>
-    <w:lvl w:ilvl="1">
-      <w:start w:val="1"/>
-      <w:numFmt w:val="lowerLetter"/>
-      <w:lvlText w:val="%2."/>
-      <w:pPr>
-        <w:ind w:hanging="360" w:left="1440"/>
-      </w:pPr>
-    </w:lvl>
-    <w:lvl w:ilvl="2">
-      <w:start w:val="1"/>
-      <w:numFmt w:val="lowerRoman"/>
-      <w:lvlText w:val="%3."/>
-      <w:lvlJc w:val="right"/>
-      <w:pPr>
-        <w:ind w:hanging="360" w:left="2160"/>
-      </w:pPr>
-    </w:lvl>
-    <w:lvl w:ilvl="3">
-      <w:start w:val="1"/>
-      <w:numFmt w:val="decimal"/>
-      <w:lvlText w:val="%4."/>
-      <w:pPr>
-        <w:ind w:hanging="360" w:left="2880"/>
-      </w:pPr>
-    </w:lvl>
-    <w:lvl w:ilvl="4">
-      <w:start w:val="1"/>
-      <w:numFmt w:val="lowerLetter"/>
-      <w:lvlText w:val="%5."/>
-      <w:pPr>
-        <w:ind w:hanging="360" w:left="3600"/>
-      </w:pPr>
-    </w:lvl>
-    <w:lvl w:ilvl="5">
-      <w:start w:val="1"/>
-      <w:numFmt w:val="lowerRoman"/>
-      <w:lvlText w:val="%6."/>
-      <w:lvlJc w:val="right"/>
-      <w:pPr>
-        <w:ind w:hanging="360" w:left="4320"/>
-      </w:pPr>
-    </w:lvl>
-    <w:lvl w:ilvl="6">
-      <w:start w:val="1"/>
-      <w:numFmt w:val="decimal"/>
-      <w:lvlText w:val="%7."/>
-      <w:pPr>
-        <w:ind w:hanging="360" w:left="5040"/>
-      </w:pPr>
-    </w:lvl>
-    <w:lvl w:ilvl="7">
-      <w:start w:val="1"/>
-      <w:numFmt w:val="lowerLetter"/>
-      <w:lvlText w:val="%8."/>
-      <w:pPr>
-        <w:ind w:hanging="360" w:left="5760"/>
-      </w:pPr>
-    </w:lvl>
-    <w:lvl w:ilvl="8">
-      <w:start w:val="1"/>
-      <w:numFmt w:val="lowerRoman"/>
-      <w:lvlText w:val="%9."/>
-      <w:lvlJc w:val="right"/>
-      <w:pPr>
-        <w:ind w:hanging="360" w:left="6480"/>
-      </w:pPr>
-    </w:lvl>
-  </w:abstractNum>
-  <w:num w:numId="1">
-    <w:abstractNumId w:val="0"/>
-  </w:num>
-</w:numbering>
 </file>
 
 <file path=word/styles.xml><?xml version="1.0" encoding="utf-8"?>
@@ -398,72 +162,72 @@
     <w:lsdException w:name="toc 10" w:qFormat="0" w:semiHidden="0" w:uiPriority="39" w:unhideWhenUsed="0"/>
     <w:lsdException w:name="Hyperlink" w:qFormat="0" w:semiHidden="0" w:unhideWhenUsed="0"/>
   </w:latentStyles>
-  <w:style w:default="1" w:styleId="Style_1" w:type="paragraph">
+  <w:style w:default="1" w:styleId="Style_2" w:type="paragraph">
     <w:name w:val="Normal"/>
-    <w:link w:val="Style_1_ch"/>
+    <w:link w:val="Style_2_ch"/>
     <w:uiPriority w:val="0"/>
     <w:qFormat/>
   </w:style>
-  <w:style w:default="1" w:styleId="Style_1_ch" w:type="character">
+  <w:style w:default="1" w:styleId="Style_2_ch" w:type="character">
     <w:name w:val="Normal"/>
-    <w:link w:val="Style_1"/>
-  </w:style>
-  <w:style w:styleId="Style_2" w:type="paragraph">
+    <w:link w:val="Style_2"/>
+  </w:style>
+  <w:style w:styleId="Style_3" w:type="paragraph">
     <w:name w:val="toc 2"/>
-    <w:next w:val="Style_1"/>
-    <w:link w:val="Style_2_ch"/>
-    <w:uiPriority w:val="39"/>
-    <w:pPr>
-      <w:ind w:firstLine="0" w:left="200"/>
-    </w:pPr>
-  </w:style>
-  <w:style w:styleId="Style_2_ch" w:type="character">
-    <w:name w:val="toc 2"/>
-    <w:link w:val="Style_2"/>
-  </w:style>
-  <w:style w:styleId="Style_3" w:type="paragraph">
-    <w:name w:val="toc 4"/>
-    <w:next w:val="Style_1"/>
+    <w:next w:val="Style_2"/>
     <w:link w:val="Style_3_ch"/>
     <w:uiPriority w:val="39"/>
     <w:pPr>
-      <w:ind w:firstLine="0" w:left="600"/>
+      <w:ind w:firstLine="0" w:left="200"/>
     </w:pPr>
   </w:style>
   <w:style w:styleId="Style_3_ch" w:type="character">
+    <w:name w:val="toc 2"/>
+    <w:link w:val="Style_3"/>
+  </w:style>
+  <w:style w:styleId="Style_4" w:type="paragraph">
     <w:name w:val="toc 4"/>
-    <w:link w:val="Style_3"/>
-  </w:style>
-  <w:style w:styleId="Style_4" w:type="paragraph">
-    <w:name w:val="toc 6"/>
-    <w:next w:val="Style_1"/>
+    <w:next w:val="Style_2"/>
     <w:link w:val="Style_4_ch"/>
     <w:uiPriority w:val="39"/>
     <w:pPr>
-      <w:ind w:firstLine="0" w:left="1000"/>
+      <w:ind w:firstLine="0" w:left="600"/>
     </w:pPr>
   </w:style>
   <w:style w:styleId="Style_4_ch" w:type="character">
+    <w:name w:val="toc 4"/>
+    <w:link w:val="Style_4"/>
+  </w:style>
+  <w:style w:styleId="Style_5" w:type="paragraph">
     <w:name w:val="toc 6"/>
-    <w:link w:val="Style_4"/>
-  </w:style>
-  <w:style w:styleId="Style_5" w:type="paragraph">
-    <w:name w:val="toc 7"/>
-    <w:next w:val="Style_1"/>
+    <w:next w:val="Style_2"/>
     <w:link w:val="Style_5_ch"/>
     <w:uiPriority w:val="39"/>
     <w:pPr>
+      <w:ind w:firstLine="0" w:left="1000"/>
+    </w:pPr>
+  </w:style>
+  <w:style w:styleId="Style_5_ch" w:type="character">
+    <w:name w:val="toc 6"/>
+    <w:link w:val="Style_5"/>
+  </w:style>
+  <w:style w:styleId="Style_6" w:type="paragraph">
+    <w:name w:val="toc 7"/>
+    <w:next w:val="Style_2"/>
+    <w:link w:val="Style_6_ch"/>
+    <w:uiPriority w:val="39"/>
+    <w:pPr>
       <w:ind w:firstLine="0" w:left="1200"/>
     </w:pPr>
   </w:style>
-  <w:style w:styleId="Style_5_ch" w:type="character">
+  <w:style w:styleId="Style_6_ch" w:type="character">
     <w:name w:val="toc 7"/>
-    <w:link w:val="Style_5"/>
-  </w:style>
-  <w:style w:styleId="Style_6" w:type="paragraph">
+    <w:link w:val="Style_6"/>
+  </w:style>
+  <w:style w:styleId="Style_7" w:type="paragraph">
     <w:name w:val="heading 3"/>
-    <w:next w:val="Style_1"/>
-    <w:link w:val="Style_6_ch"/>
+    <w:next w:val="Style_2"/>
+    <w:link w:val="Style_7_ch"/>
     <w:uiPriority w:val="9"/>
     <w:qFormat/>
     <w:pPr>
@@ -477,9 +241,9 @@
       <w:color w:val="000000"/>
     </w:rPr>
   </w:style>
-  <w:style w:styleId="Style_6_ch" w:type="character">
+  <w:style w:styleId="Style_7_ch" w:type="character">
     <w:name w:val="heading 3"/>
-    <w:link w:val="Style_6"/>
+    <w:link w:val="Style_7"/>
     <w:rPr>
       <w:rFonts w:ascii="XO Thames" w:hAnsi="XO Thames"/>
       <w:b w:val="1"/>
@@ -487,23 +251,23 @@
       <w:color w:val="000000"/>
     </w:rPr>
   </w:style>
-  <w:style w:styleId="Style_7" w:type="paragraph">
+  <w:style w:styleId="Style_8" w:type="paragraph">
     <w:name w:val="toc 3"/>
-    <w:next w:val="Style_1"/>
-    <w:link w:val="Style_7_ch"/>
+    <w:next w:val="Style_2"/>
+    <w:link w:val="Style_8_ch"/>
     <w:uiPriority w:val="39"/>
     <w:pPr>
       <w:ind w:firstLine="0" w:left="400"/>
     </w:pPr>
   </w:style>
-  <w:style w:styleId="Style_7_ch" w:type="character">
+  <w:style w:styleId="Style_8_ch" w:type="character">
     <w:name w:val="toc 3"/>
-    <w:link w:val="Style_7"/>
-  </w:style>
-  <w:style w:styleId="Style_8" w:type="paragraph">
+    <w:link w:val="Style_8"/>
+  </w:style>
+  <w:style w:styleId="Style_9" w:type="paragraph">
     <w:name w:val="heading 5"/>
-    <w:next w:val="Style_1"/>
-    <w:link w:val="Style_8_ch"/>
+    <w:next w:val="Style_2"/>
+    <w:link w:val="Style_9_ch"/>
     <w:uiPriority w:val="9"/>
     <w:qFormat/>
     <w:pPr>
@@ -518,9 +282,9 @@
       <w:sz w:val="22"/>
     </w:rPr>
   </w:style>
-  <w:style w:styleId="Style_8_ch" w:type="character">
+  <w:style w:styleId="Style_9_ch" w:type="character">
     <w:name w:val="heading 5"/>
-    <w:link w:val="Style_8"/>
+    <w:link w:val="Style_9"/>
     <w:rPr>
       <w:rFonts w:ascii="XO Thames" w:hAnsi="XO Thames"/>
       <w:b w:val="1"/>
@@ -528,10 +292,10 @@
       <w:sz w:val="22"/>
     </w:rPr>
   </w:style>
-  <w:style w:styleId="Style_9" w:type="paragraph">
+  <w:style w:styleId="Style_1" w:type="paragraph">
     <w:name w:val="heading 1"/>
-    <w:next w:val="Style_1"/>
-    <w:link w:val="Style_9_ch"/>
+    <w:next w:val="Style_2"/>
+    <w:link w:val="Style_1_ch"/>
     <w:uiPriority w:val="9"/>
     <w:qFormat/>
     <w:pPr>
@@ -545,9 +309,9 @@
       <w:sz w:val="32"/>
     </w:rPr>
   </w:style>
-  <w:style w:styleId="Style_9_ch" w:type="character">
+  <w:style w:styleId="Style_1_ch" w:type="character">
     <w:name w:val="heading 1"/>
-    <w:link w:val="Style_9"/>
+    <w:link w:val="Style_1"/>
     <w:rPr>
       <w:rFonts w:ascii="XO Thames" w:hAnsi="XO Thames"/>
       <w:b w:val="1"/>
@@ -592,7 +356,7 @@
   </w:style>
   <w:style w:styleId="Style_12" w:type="paragraph">
     <w:name w:val="toc 1"/>
-    <w:next w:val="Style_1"/>
+    <w:next w:val="Style_2"/>
     <w:link w:val="Style_12_ch"/>
     <w:uiPriority w:val="39"/>
     <w:pPr>
@@ -633,7 +397,7 @@
   </w:style>
   <w:style w:styleId="Style_14" w:type="paragraph">
     <w:name w:val="toc 9"/>
-    <w:next w:val="Style_1"/>
+    <w:next w:val="Style_2"/>
     <w:link w:val="Style_14_ch"/>
     <w:uiPriority w:val="39"/>
     <w:pPr>
@@ -646,7 +410,7 @@
   </w:style>
   <w:style w:styleId="Style_15" w:type="paragraph">
     <w:name w:val="toc 8"/>
-    <w:next w:val="Style_1"/>
+    <w:next w:val="Style_2"/>
     <w:link w:val="Style_15_ch"/>
     <w:uiPriority w:val="39"/>
     <w:pPr>
@@ -659,7 +423,7 @@
   </w:style>
   <w:style w:styleId="Style_16" w:type="paragraph">
     <w:name w:val="toc 5"/>
-    <w:next w:val="Style_1"/>
+    <w:next w:val="Style_2"/>
     <w:link w:val="Style_16_ch"/>
     <w:uiPriority w:val="39"/>
     <w:pPr>
@@ -672,7 +436,7 @@
   </w:style>
   <w:style w:styleId="Style_17" w:type="paragraph">
     <w:name w:val="Subtitle"/>
-    <w:next w:val="Style_1"/>
+    <w:next w:val="Style_2"/>
     <w:link w:val="Style_17_ch"/>
     <w:uiPriority w:val="11"/>
     <w:qFormat/>
@@ -695,7 +459,7 @@
   </w:style>
   <w:style w:styleId="Style_18" w:type="paragraph">
     <w:name w:val="toc 10"/>
-    <w:next w:val="Style_1"/>
+    <w:next w:val="Style_2"/>
     <w:link w:val="Style_18_ch"/>
     <w:uiPriority w:val="39"/>
     <w:pPr>
@@ -708,7 +472,7 @@
   </w:style>
   <w:style w:styleId="Style_19" w:type="paragraph">
     <w:name w:val="Title"/>
-    <w:next w:val="Style_1"/>
+    <w:next w:val="Style_2"/>
     <w:link w:val="Style_19_ch"/>
     <w:uiPriority w:val="10"/>
     <w:qFormat/>
@@ -729,7 +493,7 @@
   </w:style>
   <w:style w:styleId="Style_20" w:type="paragraph">
     <w:name w:val="heading 4"/>
-    <w:next w:val="Style_1"/>
+    <w:next w:val="Style_2"/>
     <w:link w:val="Style_20_ch"/>
     <w:uiPriority w:val="9"/>
     <w:qFormat/>
@@ -757,7 +521,7 @@
   </w:style>
   <w:style w:styleId="Style_21" w:type="paragraph">
     <w:name w:val="heading 2"/>
-    <w:next w:val="Style_1"/>
+    <w:next w:val="Style_2"/>
     <w:link w:val="Style_21_ch"/>
     <w:uiPriority w:val="9"/>
     <w:qFormat/>

</xml_diff>